<commit_message>
Updated With Test Text
Issues testing
</commit_message>
<xml_diff>
--- a/module-1/tinsley-Assignment1_2.docx
+++ b/module-1/tinsley-Assignment1_2.docx
@@ -23,8 +23,7 @@
     <w:p>
       <w:pPr>
         <w:rPr>
-          <w:color w:val="0563C1" w:themeColor="hyperlink"/>
-          <w:u w:val="single"/>
+          <w:rStyle w:val="Hyperlink"/>
         </w:rPr>
       </w:pPr>
       <w:hyperlink r:id="rId4" w:history="1">
@@ -133,9 +132,8 @@
             <w:rStyle w:val="Hyperlink"/>
             <w:noProof/>
           </w:rPr>
-          <w:lastRenderedPageBreak/>
           <w:drawing>
-            <wp:inline distT="0" distB="0" distL="0" distR="0" wp14:anchorId="1FEB2CC3" wp14:editId="064B3DF8">
+            <wp:inline distT="0" distB="0" distL="0" distR="0" wp14:anchorId="1FEB2CC3" wp14:editId="5D461D41">
               <wp:extent cx="5943600" cy="1883410"/>
               <wp:effectExtent l="0" t="0" r="0" b="2540"/>
               <wp:docPr id="201017622" name="Picture 1" descr="A screenshot of a computer&#10;&#10;Description automatically generated"/>
@@ -177,11 +175,26 @@
           </w:drawing>
         </w:r>
       </w:hyperlink>
+    </w:p>
+    <w:p>
+      <w:pPr>
+        <w:rPr>
+          <w:rStyle w:val="Hyperlink"/>
+        </w:rPr>
+      </w:pPr>
+    </w:p>
+    <w:p>
+      <w:pPr>
+        <w:rPr>
+          <w:color w:val="0563C1" w:themeColor="hyperlink"/>
+          <w:u w:val="single"/>
+        </w:rPr>
+      </w:pPr>
       <w:r>
         <w:rPr>
           <w:rStyle w:val="Hyperlink"/>
         </w:rPr>
-        <w:t>T</w:t>
+        <w:t xml:space="preserve">Testing changes </w:t>
       </w:r>
     </w:p>
     <w:sectPr>

</xml_diff>